<commit_message>
finished question 4, can display post data
</commit_message>
<xml_diff>
--- a/Lab 3 Questions.docx
+++ b/Lab 3 Questions.docx
@@ -282,6 +282,70 @@
       </w:r>
     </w:p>
     <w:p/>
+    <w:p>
+      <w:pPr>
+        <w:rPr>
+          <w:b/>
+          <w:bCs/>
+        </w:rPr>
+      </w:pPr>
+      <w:r>
+        <w:rPr>
+          <w:b/>
+          <w:bCs/>
+        </w:rPr>
+        <w:t xml:space="preserve">The “FieldStorage” class stores the </w:t>
+      </w:r>
+      <w:r>
+        <w:rPr>
+          <w:b/>
+          <w:bCs/>
+        </w:rPr>
+        <w:t>data filled out in the</w:t>
+      </w:r>
+      <w:r>
+        <w:rPr>
+          <w:b/>
+          <w:bCs/>
+        </w:rPr>
+        <w:t xml:space="preserve"> username &amp; password </w:t>
+      </w:r>
+      <w:r>
+        <w:rPr>
+          <w:b/>
+          <w:bCs/>
+        </w:rPr>
+        <w:t xml:space="preserve">fields </w:t>
+      </w:r>
+      <w:r>
+        <w:rPr>
+          <w:b/>
+          <w:bCs/>
+        </w:rPr>
+        <w:t>and then retrieves t</w:t>
+      </w:r>
+      <w:r>
+        <w:rPr>
+          <w:b/>
+          <w:bCs/>
+        </w:rPr>
+        <w:t>hose</w:t>
+      </w:r>
+      <w:r>
+        <w:rPr>
+          <w:b/>
+          <w:bCs/>
+        </w:rPr>
+        <w:t xml:space="preserve"> values using the method “.getvalue()” </w:t>
+      </w:r>
+      <w:r>
+        <w:rPr>
+          <w:b/>
+          <w:bCs/>
+        </w:rPr>
+        <w:t>in order to display the username and password posted on the CGI script.</w:t>
+      </w:r>
+    </w:p>
     <w:p/>
     <w:p>
       <w:pPr>

</xml_diff>